<commit_message>
update deliverable 2.2 file with screenshots of the prototype
</commit_message>
<xml_diff>
--- a/docs/deliverables/2.2/Deliverable 2-2 Mid Project Report - Submission.docx
+++ b/docs/deliverables/2.2/Deliverable 2-2 Mid Project Report - Submission.docx
@@ -177,16 +177,10 @@
         <w:jc w:val="center"/>
       </w:pPr>
       <w:r>
-        <w:t>Mohsen Pasdar</w:t>
-      </w:r>
-      <w:r>
-        <w:t xml:space="preserve">, </w:t>
-      </w:r>
-      <w:r>
-        <w:t>Muhammed Ahmed,</w:t>
-      </w:r>
-      <w:r>
-        <w:t xml:space="preserve"> Alia Hagi-</w:t>
+        <w:t xml:space="preserve">Mohsen Pasdar, </w:t>
+      </w:r>
+      <w:r>
+        <w:t>Muhammed Ahmed, Alia Hagi-</w:t>
       </w:r>
       <w:proofErr w:type="spellStart"/>
       <w:r>
@@ -8437,6 +8431,7 @@
       </w:pPr>
       <w:bookmarkStart w:id="0" w:name="_Toc215415288"/>
       <w:r>
+        <w:lastRenderedPageBreak/>
         <w:t>Introduction</w:t>
       </w:r>
       <w:bookmarkEnd w:id="0"/>
@@ -8636,6 +8631,7 @@
         <w:rPr>
           <w:b/>
         </w:rPr>
+        <w:lastRenderedPageBreak/>
         <w:t>FR3 – Budgets &amp; Alerts:</w:t>
       </w:r>
       <w:r>
@@ -8834,6 +8830,7 @@
         </w:rPr>
       </w:pPr>
       <w:r>
+        <w:lastRenderedPageBreak/>
         <w:br/>
       </w:r>
       <w:bookmarkStart w:id="13" w:name="_t6poyzp6fbxx" w:colFirst="0" w:colLast="0"/>
@@ -9106,6 +9103,7 @@
           <w:b/>
           <w:bCs/>
         </w:rPr>
+        <w:lastRenderedPageBreak/>
         <w:t>Alternates</w:t>
       </w:r>
       <w:r>
@@ -9519,6 +9517,7 @@
       <w:bookmarkStart w:id="29" w:name="_Toc215415302"/>
       <w:bookmarkEnd w:id="28"/>
       <w:r>
+        <w:lastRenderedPageBreak/>
         <w:t xml:space="preserve">Updated </w:t>
       </w:r>
       <w:r>
@@ -9919,6 +9918,7 @@
       </w:pPr>
       <w:bookmarkStart w:id="32" w:name="_Toc215415305"/>
       <w:r>
+        <w:lastRenderedPageBreak/>
         <w:t xml:space="preserve">User Story </w:t>
       </w:r>
       <w:r>
@@ -10369,6 +10369,7 @@
         <w:rPr>
           <w:rStyle w:val="Strong"/>
         </w:rPr>
+        <w:lastRenderedPageBreak/>
         <w:t xml:space="preserve">Preconditions: </w:t>
       </w:r>
       <w:r>
@@ -10736,6 +10737,7 @@
         </w:numPr>
       </w:pPr>
       <w:r>
+        <w:lastRenderedPageBreak/>
         <w:t>The visualization is easy to interpret with clear labels and legends.</w:t>
       </w:r>
     </w:p>
@@ -10999,6 +11001,7 @@
           <w:b/>
           <w:bCs w:val="0"/>
         </w:rPr>
+        <w:lastRenderedPageBreak/>
         <w:t>Testing Approach (Unit Testing Focus for Iteration 3)</w:t>
       </w:r>
       <w:bookmarkEnd w:id="40"/>
@@ -11651,6 +11654,7 @@
                 <w:b w:val="0"/>
                 <w:bCs w:val="0"/>
               </w:rPr>
+              <w:lastRenderedPageBreak/>
               <w:t>FR-001</w:t>
             </w:r>
           </w:p>
@@ -13087,6 +13091,7 @@
                 <w:b w:val="0"/>
                 <w:bCs w:val="0"/>
               </w:rPr>
+              <w:lastRenderedPageBreak/>
               <w:t>FR-00</w:t>
             </w:r>
             <w:r>
@@ -14121,6 +14126,7 @@
                 <w:b w:val="0"/>
                 <w:bCs w:val="0"/>
               </w:rPr>
+              <w:lastRenderedPageBreak/>
               <w:t>NFR-Maintainability</w:t>
             </w:r>
           </w:p>
@@ -14735,6 +14741,7 @@
         <w:jc w:val="center"/>
       </w:pPr>
       <w:r>
+        <w:lastRenderedPageBreak/>
         <w:t xml:space="preserve">Table </w:t>
       </w:r>
       <w:r>
@@ -28801,48 +28808,16 @@
     <w:p>
       <w:pPr>
         <w:pStyle w:val="Heading2"/>
-        <w:rPr>
-          <w:sz w:val="27"/>
-        </w:rPr>
-      </w:pPr>
-      <w:bookmarkStart w:id="78" w:name="_Toc215415351"/>
-      <w:r>
-        <w:rPr>
-          <w:rStyle w:val="Strong"/>
-          <w:b/>
-          <w:bCs w:val="0"/>
-        </w:rPr>
-        <w:t>Prototype Link</w:t>
+      </w:pPr>
+      <w:bookmarkStart w:id="78" w:name="_Toc215415352"/>
+      <w:r>
+        <w:lastRenderedPageBreak/>
+        <w:t>F</w:t>
+      </w:r>
+      <w:r>
+        <w:t>eature Coverage</w:t>
       </w:r>
       <w:bookmarkEnd w:id="78"/>
-    </w:p>
-    <w:p>
-      <w:r>
-        <w:t>The full interactive prototype can be viewed here:</w:t>
-      </w:r>
-    </w:p>
-    <w:p>
-      <w:hyperlink r:id="rId11" w:history="1">
-        <w:r>
-          <w:rPr>
-            <w:rStyle w:val="Hyperlink"/>
-          </w:rPr>
-          <w:t>https://dandy-wages-80515360.figma.site/</w:t>
-        </w:r>
-      </w:hyperlink>
-    </w:p>
-    <w:p>
-      <w:pPr>
-        <w:pStyle w:val="Heading2"/>
-      </w:pPr>
-      <w:bookmarkStart w:id="79" w:name="_Toc215415352"/>
-      <w:r>
-        <w:t>F</w:t>
-      </w:r>
-      <w:r>
-        <w:t>eature Coverage</w:t>
-      </w:r>
-      <w:bookmarkEnd w:id="79"/>
     </w:p>
     <w:p>
       <w:pPr>
@@ -28864,14 +28839,14 @@
           <w:lang w:val="en-CA"/>
         </w:rPr>
       </w:pPr>
-      <w:bookmarkStart w:id="80" w:name="_Toc215415353"/>
+      <w:bookmarkStart w:id="79" w:name="_Toc215415353"/>
       <w:r>
         <w:rPr>
           <w:lang w:val="en-CA"/>
         </w:rPr>
         <w:t>Record, Edit, and Delete Transactions (FR1)</w:t>
       </w:r>
-      <w:bookmarkEnd w:id="80"/>
+      <w:bookmarkEnd w:id="79"/>
     </w:p>
     <w:p>
       <w:pPr>
@@ -28934,14 +28909,14 @@
           <w:lang w:val="en-CA"/>
         </w:rPr>
       </w:pPr>
-      <w:bookmarkStart w:id="81" w:name="_Toc215415354"/>
+      <w:bookmarkStart w:id="80" w:name="_Toc215415354"/>
       <w:r>
         <w:rPr>
           <w:lang w:val="en-CA"/>
         </w:rPr>
         <w:t>Viewing and Filtering Transactions (FR2)</w:t>
       </w:r>
-      <w:bookmarkEnd w:id="81"/>
+      <w:bookmarkEnd w:id="80"/>
     </w:p>
     <w:p>
       <w:pPr>
@@ -29022,14 +28997,14 @@
           <w:lang w:val="en-CA"/>
         </w:rPr>
       </w:pPr>
-      <w:bookmarkStart w:id="82" w:name="_Toc215415355"/>
+      <w:bookmarkStart w:id="81" w:name="_Toc215415355"/>
       <w:r>
         <w:rPr>
           <w:lang w:val="en-CA"/>
         </w:rPr>
         <w:t>Monthly Budgets and Alerts (FR3)</w:t>
       </w:r>
-      <w:bookmarkEnd w:id="82"/>
+      <w:bookmarkEnd w:id="81"/>
     </w:p>
     <w:p>
       <w:pPr>
@@ -29110,14 +29085,14 @@
           <w:lang w:val="en-CA"/>
         </w:rPr>
       </w:pPr>
-      <w:bookmarkStart w:id="83" w:name="_Toc215415356"/>
+      <w:bookmarkStart w:id="82" w:name="_Toc215415356"/>
       <w:r>
         <w:rPr>
           <w:lang w:val="en-CA"/>
         </w:rPr>
         <w:t>Summary and Charts (FR4)</w:t>
       </w:r>
-      <w:bookmarkEnd w:id="83"/>
+      <w:bookmarkEnd w:id="82"/>
     </w:p>
     <w:p>
       <w:pPr>
@@ -29180,14 +29155,14 @@
           <w:lang w:val="en-CA"/>
         </w:rPr>
       </w:pPr>
-      <w:bookmarkStart w:id="84" w:name="_Toc215415357"/>
+      <w:bookmarkStart w:id="83" w:name="_Toc215415357"/>
       <w:r>
         <w:rPr>
           <w:lang w:val="en-CA"/>
         </w:rPr>
         <w:t>Navigation Flow</w:t>
       </w:r>
-      <w:bookmarkEnd w:id="84"/>
+      <w:bookmarkEnd w:id="83"/>
     </w:p>
     <w:p>
       <w:pPr>
@@ -29322,6 +29297,7 @@
         <w:rPr>
           <w:lang w:val="en-CA"/>
         </w:rPr>
+        <w:lastRenderedPageBreak/>
         <w:t>This supports the non-functional requirement for usability and ensures easy movement between main features.</w:t>
       </w:r>
     </w:p>
@@ -29332,152 +29308,582 @@
           <w:highlight w:val="yellow"/>
         </w:rPr>
       </w:pPr>
-      <w:bookmarkStart w:id="85" w:name="_Toc215415358"/>
+      <w:bookmarkStart w:id="84" w:name="_Toc215415358"/>
       <w:r>
         <w:rPr>
           <w:highlight w:val="yellow"/>
         </w:rPr>
         <w:t>Prototype Screenshots</w:t>
       </w:r>
+      <w:bookmarkEnd w:id="84"/>
+    </w:p>
+    <w:p>
+      <w:pPr>
+        <w:pStyle w:val="Heading3"/>
+      </w:pPr>
+      <w:bookmarkStart w:id="85" w:name="_Toc215415359"/>
+      <w:r>
+        <w:t>Dashboard view</w:t>
+      </w:r>
       <w:bookmarkEnd w:id="85"/>
     </w:p>
     <w:p>
       <w:pPr>
+        <w:ind w:firstLine="0"/>
+      </w:pPr>
+      <w:r>
+        <w:rPr>
+          <w:noProof/>
+        </w:rPr>
+        <w:drawing>
+          <wp:inline distT="0" distB="0" distL="0" distR="0" wp14:anchorId="0BE3A8E5" wp14:editId="37D30E8B">
+            <wp:extent cx="5733415" cy="5571490"/>
+            <wp:effectExtent l="19050" t="19050" r="19685" b="10160"/>
+            <wp:docPr id="1308879128" name="Picture 1" descr="A screenshot of a computer"/>
+            <wp:cNvGraphicFramePr>
+              <a:graphicFrameLocks xmlns:a="http://schemas.openxmlformats.org/drawingml/2006/main" noChangeAspect="1"/>
+            </wp:cNvGraphicFramePr>
+            <a:graphic xmlns:a="http://schemas.openxmlformats.org/drawingml/2006/main">
+              <a:graphicData uri="http://schemas.openxmlformats.org/drawingml/2006/picture">
+                <pic:pic xmlns:pic="http://schemas.openxmlformats.org/drawingml/2006/picture">
+                  <pic:nvPicPr>
+                    <pic:cNvPr id="1308879128" name="Picture 1" descr="A screenshot of a computer"/>
+                    <pic:cNvPicPr/>
+                  </pic:nvPicPr>
+                  <pic:blipFill>
+                    <a:blip r:embed="rId11"/>
+                    <a:stretch>
+                      <a:fillRect/>
+                    </a:stretch>
+                  </pic:blipFill>
+                  <pic:spPr>
+                    <a:xfrm>
+                      <a:off x="0" y="0"/>
+                      <a:ext cx="5733415" cy="5571490"/>
+                    </a:xfrm>
+                    <a:prstGeom prst="rect">
+                      <a:avLst/>
+                    </a:prstGeom>
+                    <a:ln>
+                      <a:solidFill>
+                        <a:schemeClr val="tx1"/>
+                      </a:solidFill>
+                    </a:ln>
+                  </pic:spPr>
+                </pic:pic>
+              </a:graphicData>
+            </a:graphic>
+          </wp:inline>
+        </w:drawing>
+      </w:r>
+    </w:p>
+    <w:p>
+      <w:pPr>
+        <w:ind w:firstLine="0"/>
+      </w:pPr>
+    </w:p>
+    <w:p>
+      <w:pPr>
         <w:pStyle w:val="Heading3"/>
       </w:pPr>
-      <w:bookmarkStart w:id="86" w:name="_Toc215415359"/>
-      <w:r>
-        <w:t>Dashboard</w:t>
-      </w:r>
-      <w:r>
-        <w:t xml:space="preserve"> view</w:t>
+      <w:bookmarkStart w:id="86" w:name="_Toc215415360"/>
+      <w:r>
+        <w:lastRenderedPageBreak/>
+        <w:t>Add Transaction form</w:t>
       </w:r>
       <w:bookmarkEnd w:id="86"/>
     </w:p>
-    <w:p/>
     <w:p>
       <w:pPr>
+        <w:ind w:firstLine="0"/>
+      </w:pPr>
+      <w:r>
+        <w:rPr>
+          <w:noProof/>
+        </w:rPr>
+        <w:drawing>
+          <wp:inline distT="0" distB="0" distL="0" distR="0" wp14:anchorId="36E1AA90" wp14:editId="0A591568">
+            <wp:extent cx="5733415" cy="3767455"/>
+            <wp:effectExtent l="19050" t="19050" r="19685" b="23495"/>
+            <wp:docPr id="941317242" name="Picture 1" descr="A screenshot of a computer&#10;&#10;AI-generated content may be incorrect."/>
+            <wp:cNvGraphicFramePr>
+              <a:graphicFrameLocks xmlns:a="http://schemas.openxmlformats.org/drawingml/2006/main" noChangeAspect="1"/>
+            </wp:cNvGraphicFramePr>
+            <a:graphic xmlns:a="http://schemas.openxmlformats.org/drawingml/2006/main">
+              <a:graphicData uri="http://schemas.openxmlformats.org/drawingml/2006/picture">
+                <pic:pic xmlns:pic="http://schemas.openxmlformats.org/drawingml/2006/picture">
+                  <pic:nvPicPr>
+                    <pic:cNvPr id="941317242" name="Picture 1" descr="A screenshot of a computer&#10;&#10;AI-generated content may be incorrect."/>
+                    <pic:cNvPicPr/>
+                  </pic:nvPicPr>
+                  <pic:blipFill>
+                    <a:blip r:embed="rId12"/>
+                    <a:stretch>
+                      <a:fillRect/>
+                    </a:stretch>
+                  </pic:blipFill>
+                  <pic:spPr>
+                    <a:xfrm>
+                      <a:off x="0" y="0"/>
+                      <a:ext cx="5733415" cy="3767455"/>
+                    </a:xfrm>
+                    <a:prstGeom prst="rect">
+                      <a:avLst/>
+                    </a:prstGeom>
+                    <a:ln>
+                      <a:solidFill>
+                        <a:schemeClr val="tx1"/>
+                      </a:solidFill>
+                    </a:ln>
+                  </pic:spPr>
+                </pic:pic>
+              </a:graphicData>
+            </a:graphic>
+          </wp:inline>
+        </w:drawing>
+      </w:r>
+    </w:p>
+    <w:p>
+      <w:pPr>
         <w:pStyle w:val="Heading3"/>
       </w:pPr>
-      <w:bookmarkStart w:id="87" w:name="_Toc215415360"/>
-      <w:r>
-        <w:t>Add Transaction form</w:t>
+      <w:bookmarkStart w:id="87" w:name="_Toc215415361"/>
+      <w:r>
+        <w:t>Edit Transaction form</w:t>
       </w:r>
       <w:bookmarkEnd w:id="87"/>
     </w:p>
-    <w:p/>
     <w:p>
       <w:pPr>
+        <w:ind w:firstLine="0"/>
+      </w:pPr>
+      <w:r>
+        <w:rPr>
+          <w:noProof/>
+        </w:rPr>
+        <w:drawing>
+          <wp:inline distT="0" distB="0" distL="0" distR="0" wp14:anchorId="1696E803" wp14:editId="364F7B87">
+            <wp:extent cx="5733415" cy="3845560"/>
+            <wp:effectExtent l="19050" t="19050" r="19685" b="21590"/>
+            <wp:docPr id="814873897" name="Picture 1" descr="A screenshot of a computer&#10;&#10;AI-generated content may be incorrect."/>
+            <wp:cNvGraphicFramePr>
+              <a:graphicFrameLocks xmlns:a="http://schemas.openxmlformats.org/drawingml/2006/main" noChangeAspect="1"/>
+            </wp:cNvGraphicFramePr>
+            <a:graphic xmlns:a="http://schemas.openxmlformats.org/drawingml/2006/main">
+              <a:graphicData uri="http://schemas.openxmlformats.org/drawingml/2006/picture">
+                <pic:pic xmlns:pic="http://schemas.openxmlformats.org/drawingml/2006/picture">
+                  <pic:nvPicPr>
+                    <pic:cNvPr id="814873897" name="Picture 1" descr="A screenshot of a computer&#10;&#10;AI-generated content may be incorrect."/>
+                    <pic:cNvPicPr/>
+                  </pic:nvPicPr>
+                  <pic:blipFill>
+                    <a:blip r:embed="rId13"/>
+                    <a:stretch>
+                      <a:fillRect/>
+                    </a:stretch>
+                  </pic:blipFill>
+                  <pic:spPr>
+                    <a:xfrm>
+                      <a:off x="0" y="0"/>
+                      <a:ext cx="5733415" cy="3845560"/>
+                    </a:xfrm>
+                    <a:prstGeom prst="rect">
+                      <a:avLst/>
+                    </a:prstGeom>
+                    <a:ln>
+                      <a:solidFill>
+                        <a:schemeClr val="tx1"/>
+                      </a:solidFill>
+                    </a:ln>
+                  </pic:spPr>
+                </pic:pic>
+              </a:graphicData>
+            </a:graphic>
+          </wp:inline>
+        </w:drawing>
+      </w:r>
+    </w:p>
+    <w:p>
+      <w:pPr>
         <w:pStyle w:val="Heading3"/>
       </w:pPr>
-      <w:bookmarkStart w:id="88" w:name="_Toc215415361"/>
-      <w:r>
-        <w:t xml:space="preserve">Edit Transaction </w:t>
-      </w:r>
-      <w:r>
-        <w:t>form</w:t>
+      <w:bookmarkStart w:id="88" w:name="_Toc215415362"/>
+      <w:r>
+        <w:lastRenderedPageBreak/>
+        <w:t>Delete Transaction form</w:t>
       </w:r>
       <w:bookmarkEnd w:id="88"/>
     </w:p>
-    <w:p/>
     <w:p>
       <w:pPr>
+        <w:ind w:firstLine="0"/>
+      </w:pPr>
+      <w:r>
+        <w:rPr>
+          <w:noProof/>
+        </w:rPr>
+        <w:drawing>
+          <wp:inline distT="0" distB="0" distL="0" distR="0" wp14:anchorId="2242CBFA" wp14:editId="7797F8CE">
+            <wp:extent cx="5733415" cy="3805555"/>
+            <wp:effectExtent l="19050" t="19050" r="19685" b="23495"/>
+            <wp:docPr id="2063860732" name="Picture 1" descr="A screenshot of a computer&#10;&#10;AI-generated content may be incorrect."/>
+            <wp:cNvGraphicFramePr>
+              <a:graphicFrameLocks xmlns:a="http://schemas.openxmlformats.org/drawingml/2006/main" noChangeAspect="1"/>
+            </wp:cNvGraphicFramePr>
+            <a:graphic xmlns:a="http://schemas.openxmlformats.org/drawingml/2006/main">
+              <a:graphicData uri="http://schemas.openxmlformats.org/drawingml/2006/picture">
+                <pic:pic xmlns:pic="http://schemas.openxmlformats.org/drawingml/2006/picture">
+                  <pic:nvPicPr>
+                    <pic:cNvPr id="2063860732" name="Picture 1" descr="A screenshot of a computer&#10;&#10;AI-generated content may be incorrect."/>
+                    <pic:cNvPicPr/>
+                  </pic:nvPicPr>
+                  <pic:blipFill>
+                    <a:blip r:embed="rId14"/>
+                    <a:stretch>
+                      <a:fillRect/>
+                    </a:stretch>
+                  </pic:blipFill>
+                  <pic:spPr>
+                    <a:xfrm>
+                      <a:off x="0" y="0"/>
+                      <a:ext cx="5733415" cy="3805555"/>
+                    </a:xfrm>
+                    <a:prstGeom prst="rect">
+                      <a:avLst/>
+                    </a:prstGeom>
+                    <a:ln>
+                      <a:solidFill>
+                        <a:schemeClr val="tx1"/>
+                      </a:solidFill>
+                    </a:ln>
+                  </pic:spPr>
+                </pic:pic>
+              </a:graphicData>
+            </a:graphic>
+          </wp:inline>
+        </w:drawing>
+      </w:r>
+    </w:p>
+    <w:p>
+      <w:pPr>
         <w:pStyle w:val="Heading3"/>
       </w:pPr>
-      <w:bookmarkStart w:id="89" w:name="_Toc215415362"/>
-      <w:r>
-        <w:t>Delete</w:t>
-      </w:r>
-      <w:r>
-        <w:t xml:space="preserve"> Transaction </w:t>
-      </w:r>
-      <w:r>
-        <w:t>form</w:t>
-      </w:r>
-      <w:bookmarkEnd w:id="89"/>
-    </w:p>
-    <w:p/>
-    <w:p>
-      <w:pPr>
-        <w:pStyle w:val="Heading3"/>
-      </w:pPr>
-      <w:bookmarkStart w:id="90" w:name="_Toc215415363"/>
-      <w:r>
-        <w:t>Budgets screen</w:t>
+      <w:bookmarkStart w:id="89" w:name="_Toc215415363"/>
+      <w:bookmarkStart w:id="90" w:name="_Toc215415368"/>
+      <w:r>
+        <w:t>Filters and search UI</w:t>
       </w:r>
       <w:bookmarkEnd w:id="90"/>
     </w:p>
-    <w:p/>
     <w:p>
       <w:pPr>
+        <w:ind w:firstLine="0"/>
+      </w:pPr>
+      <w:r>
+        <w:rPr>
+          <w:noProof/>
+        </w:rPr>
+        <w:drawing>
+          <wp:inline distT="0" distB="0" distL="0" distR="0" wp14:anchorId="1C30DF83" wp14:editId="19FB74FE">
+            <wp:extent cx="5733415" cy="3794760"/>
+            <wp:effectExtent l="19050" t="19050" r="19685" b="15240"/>
+            <wp:docPr id="1827643" name="Picture 1" descr="A screenshot of a computer&#10;&#10;AI-generated content may be incorrect."/>
+            <wp:cNvGraphicFramePr>
+              <a:graphicFrameLocks xmlns:a="http://schemas.openxmlformats.org/drawingml/2006/main" noChangeAspect="1"/>
+            </wp:cNvGraphicFramePr>
+            <a:graphic xmlns:a="http://schemas.openxmlformats.org/drawingml/2006/main">
+              <a:graphicData uri="http://schemas.openxmlformats.org/drawingml/2006/picture">
+                <pic:pic xmlns:pic="http://schemas.openxmlformats.org/drawingml/2006/picture">
+                  <pic:nvPicPr>
+                    <pic:cNvPr id="1827643" name="Picture 1" descr="A screenshot of a computer&#10;&#10;AI-generated content may be incorrect."/>
+                    <pic:cNvPicPr/>
+                  </pic:nvPicPr>
+                  <pic:blipFill>
+                    <a:blip r:embed="rId15"/>
+                    <a:stretch>
+                      <a:fillRect/>
+                    </a:stretch>
+                  </pic:blipFill>
+                  <pic:spPr>
+                    <a:xfrm>
+                      <a:off x="0" y="0"/>
+                      <a:ext cx="5733415" cy="3794760"/>
+                    </a:xfrm>
+                    <a:prstGeom prst="rect">
+                      <a:avLst/>
+                    </a:prstGeom>
+                    <a:ln w="3175">
+                      <a:solidFill>
+                        <a:schemeClr val="tx1"/>
+                      </a:solidFill>
+                    </a:ln>
+                  </pic:spPr>
+                </pic:pic>
+              </a:graphicData>
+            </a:graphic>
+          </wp:inline>
+        </w:drawing>
+      </w:r>
+    </w:p>
+    <w:p>
+      <w:pPr>
         <w:pStyle w:val="Heading3"/>
       </w:pPr>
-      <w:bookmarkStart w:id="91" w:name="_Toc215415364"/>
-      <w:r>
-        <w:t xml:space="preserve">Add Budget </w:t>
-      </w:r>
-      <w:r>
-        <w:t>form</w:t>
+      <w:r>
+        <w:lastRenderedPageBreak/>
+        <w:t>Budgets screen</w:t>
+      </w:r>
+      <w:bookmarkEnd w:id="89"/>
+      <w:r>
+        <w:t xml:space="preserve"> and </w:t>
+      </w:r>
+      <w:bookmarkStart w:id="91" w:name="_Toc215415366"/>
+      <w:r>
+        <w:t>Overspending alert sample</w:t>
       </w:r>
       <w:bookmarkEnd w:id="91"/>
     </w:p>
-    <w:p/>
     <w:p>
       <w:pPr>
+        <w:ind w:firstLine="0"/>
+      </w:pPr>
+      <w:r>
+        <w:rPr>
+          <w:noProof/>
+        </w:rPr>
+        <w:drawing>
+          <wp:inline distT="0" distB="0" distL="0" distR="0" wp14:anchorId="5EC3E3ED" wp14:editId="1C0BE905">
+            <wp:extent cx="5733415" cy="2985770"/>
+            <wp:effectExtent l="19050" t="19050" r="19685" b="24130"/>
+            <wp:docPr id="855937076" name="Picture 1" descr="A screenshot of a computer screen&#10;&#10;AI-generated content may be incorrect."/>
+            <wp:cNvGraphicFramePr>
+              <a:graphicFrameLocks xmlns:a="http://schemas.openxmlformats.org/drawingml/2006/main" noChangeAspect="1"/>
+            </wp:cNvGraphicFramePr>
+            <a:graphic xmlns:a="http://schemas.openxmlformats.org/drawingml/2006/main">
+              <a:graphicData uri="http://schemas.openxmlformats.org/drawingml/2006/picture">
+                <pic:pic xmlns:pic="http://schemas.openxmlformats.org/drawingml/2006/picture">
+                  <pic:nvPicPr>
+                    <pic:cNvPr id="855937076" name="Picture 1" descr="A screenshot of a computer screen&#10;&#10;AI-generated content may be incorrect."/>
+                    <pic:cNvPicPr/>
+                  </pic:nvPicPr>
+                  <pic:blipFill>
+                    <a:blip r:embed="rId16"/>
+                    <a:stretch>
+                      <a:fillRect/>
+                    </a:stretch>
+                  </pic:blipFill>
+                  <pic:spPr>
+                    <a:xfrm>
+                      <a:off x="0" y="0"/>
+                      <a:ext cx="5733415" cy="2985770"/>
+                    </a:xfrm>
+                    <a:prstGeom prst="rect">
+                      <a:avLst/>
+                    </a:prstGeom>
+                    <a:ln>
+                      <a:solidFill>
+                        <a:schemeClr val="tx1"/>
+                      </a:solidFill>
+                    </a:ln>
+                  </pic:spPr>
+                </pic:pic>
+              </a:graphicData>
+            </a:graphic>
+          </wp:inline>
+        </w:drawing>
+      </w:r>
+    </w:p>
+    <w:p>
+      <w:pPr>
         <w:pStyle w:val="Heading3"/>
       </w:pPr>
-      <w:bookmarkStart w:id="92" w:name="_Toc215415365"/>
-      <w:r>
-        <w:t>Edit</w:t>
-      </w:r>
-      <w:r>
-        <w:t xml:space="preserve"> Budget form</w:t>
+      <w:bookmarkStart w:id="92" w:name="_Toc215415364"/>
+      <w:r>
+        <w:t>Add Budget form</w:t>
       </w:r>
       <w:bookmarkEnd w:id="92"/>
     </w:p>
-    <w:p/>
     <w:p>
       <w:pPr>
+        <w:ind w:firstLine="0"/>
+      </w:pPr>
+      <w:r>
+        <w:rPr>
+          <w:noProof/>
+        </w:rPr>
+        <w:drawing>
+          <wp:inline distT="0" distB="0" distL="0" distR="0" wp14:anchorId="0FF72A34" wp14:editId="181AC803">
+            <wp:extent cx="5733415" cy="3027680"/>
+            <wp:effectExtent l="19050" t="19050" r="19685" b="20320"/>
+            <wp:docPr id="1521313004" name="Picture 1" descr="A screenshot of a computer&#10;&#10;AI-generated content may be incorrect."/>
+            <wp:cNvGraphicFramePr>
+              <a:graphicFrameLocks xmlns:a="http://schemas.openxmlformats.org/drawingml/2006/main" noChangeAspect="1"/>
+            </wp:cNvGraphicFramePr>
+            <a:graphic xmlns:a="http://schemas.openxmlformats.org/drawingml/2006/main">
+              <a:graphicData uri="http://schemas.openxmlformats.org/drawingml/2006/picture">
+                <pic:pic xmlns:pic="http://schemas.openxmlformats.org/drawingml/2006/picture">
+                  <pic:nvPicPr>
+                    <pic:cNvPr id="1521313004" name="Picture 1" descr="A screenshot of a computer&#10;&#10;AI-generated content may be incorrect."/>
+                    <pic:cNvPicPr/>
+                  </pic:nvPicPr>
+                  <pic:blipFill>
+                    <a:blip r:embed="rId17"/>
+                    <a:stretch>
+                      <a:fillRect/>
+                    </a:stretch>
+                  </pic:blipFill>
+                  <pic:spPr>
+                    <a:xfrm>
+                      <a:off x="0" y="0"/>
+                      <a:ext cx="5733415" cy="3027680"/>
+                    </a:xfrm>
+                    <a:prstGeom prst="rect">
+                      <a:avLst/>
+                    </a:prstGeom>
+                    <a:ln>
+                      <a:solidFill>
+                        <a:schemeClr val="tx1"/>
+                      </a:solidFill>
+                    </a:ln>
+                  </pic:spPr>
+                </pic:pic>
+              </a:graphicData>
+            </a:graphic>
+          </wp:inline>
+        </w:drawing>
+      </w:r>
+    </w:p>
+    <w:p>
+      <w:pPr>
         <w:pStyle w:val="Heading3"/>
       </w:pPr>
-      <w:bookmarkStart w:id="93" w:name="_Toc215415366"/>
-      <w:r>
-        <w:t>Overspending alert sample</w:t>
+      <w:bookmarkStart w:id="93" w:name="_Toc215415365"/>
+      <w:r>
+        <w:lastRenderedPageBreak/>
+        <w:t>Edit Budget form</w:t>
       </w:r>
       <w:bookmarkEnd w:id="93"/>
     </w:p>
-    <w:p/>
     <w:p>
       <w:pPr>
+        <w:ind w:firstLine="0"/>
+      </w:pPr>
+      <w:r>
+        <w:rPr>
+          <w:noProof/>
+        </w:rPr>
+        <w:drawing>
+          <wp:inline distT="0" distB="0" distL="0" distR="0" wp14:anchorId="5677DAA1" wp14:editId="4F0B2D87">
+            <wp:extent cx="5733415" cy="3230245"/>
+            <wp:effectExtent l="19050" t="19050" r="19685" b="27305"/>
+            <wp:docPr id="458410023" name="Picture 1" descr="A screenshot of a computer&#10;&#10;AI-generated content may be incorrect."/>
+            <wp:cNvGraphicFramePr>
+              <a:graphicFrameLocks xmlns:a="http://schemas.openxmlformats.org/drawingml/2006/main" noChangeAspect="1"/>
+            </wp:cNvGraphicFramePr>
+            <a:graphic xmlns:a="http://schemas.openxmlformats.org/drawingml/2006/main">
+              <a:graphicData uri="http://schemas.openxmlformats.org/drawingml/2006/picture">
+                <pic:pic xmlns:pic="http://schemas.openxmlformats.org/drawingml/2006/picture">
+                  <pic:nvPicPr>
+                    <pic:cNvPr id="458410023" name="Picture 1" descr="A screenshot of a computer&#10;&#10;AI-generated content may be incorrect."/>
+                    <pic:cNvPicPr/>
+                  </pic:nvPicPr>
+                  <pic:blipFill>
+                    <a:blip r:embed="rId18"/>
+                    <a:stretch>
+                      <a:fillRect/>
+                    </a:stretch>
+                  </pic:blipFill>
+                  <pic:spPr>
+                    <a:xfrm>
+                      <a:off x="0" y="0"/>
+                      <a:ext cx="5733415" cy="3230245"/>
+                    </a:xfrm>
+                    <a:prstGeom prst="rect">
+                      <a:avLst/>
+                    </a:prstGeom>
+                    <a:ln>
+                      <a:solidFill>
+                        <a:schemeClr val="tx1"/>
+                      </a:solidFill>
+                    </a:ln>
+                  </pic:spPr>
+                </pic:pic>
+              </a:graphicData>
+            </a:graphic>
+          </wp:inline>
+        </w:drawing>
+      </w:r>
+    </w:p>
+    <w:p>
+      <w:pPr>
         <w:pStyle w:val="Heading3"/>
       </w:pPr>
       <w:bookmarkStart w:id="94" w:name="_Toc215415367"/>
       <w:r>
+        <w:lastRenderedPageBreak/>
         <w:t>Monthly summary with chart</w:t>
       </w:r>
       <w:bookmarkEnd w:id="94"/>
     </w:p>
-    <w:p/>
     <w:p>
       <w:pPr>
-        <w:pStyle w:val="Heading3"/>
-      </w:pPr>
-      <w:bookmarkStart w:id="95" w:name="_Toc215415368"/>
-      <w:r>
-        <w:t>Filters and search UI</w:t>
+        <w:ind w:firstLine="0"/>
+      </w:pPr>
+      <w:r>
+        <w:rPr>
+          <w:noProof/>
+        </w:rPr>
+        <w:drawing>
+          <wp:inline distT="0" distB="0" distL="0" distR="0" wp14:anchorId="7ADE621D" wp14:editId="4066FD14">
+            <wp:extent cx="5733415" cy="5633085"/>
+            <wp:effectExtent l="19050" t="19050" r="19685" b="24765"/>
+            <wp:docPr id="841817769" name="Picture 1" descr="A screenshot of a computer&#10;&#10;AI-generated content may be incorrect."/>
+            <wp:cNvGraphicFramePr>
+              <a:graphicFrameLocks xmlns:a="http://schemas.openxmlformats.org/drawingml/2006/main" noChangeAspect="1"/>
+            </wp:cNvGraphicFramePr>
+            <a:graphic xmlns:a="http://schemas.openxmlformats.org/drawingml/2006/main">
+              <a:graphicData uri="http://schemas.openxmlformats.org/drawingml/2006/picture">
+                <pic:pic xmlns:pic="http://schemas.openxmlformats.org/drawingml/2006/picture">
+                  <pic:nvPicPr>
+                    <pic:cNvPr id="841817769" name="Picture 1" descr="A screenshot of a computer&#10;&#10;AI-generated content may be incorrect."/>
+                    <pic:cNvPicPr/>
+                  </pic:nvPicPr>
+                  <pic:blipFill>
+                    <a:blip r:embed="rId19"/>
+                    <a:stretch>
+                      <a:fillRect/>
+                    </a:stretch>
+                  </pic:blipFill>
+                  <pic:spPr>
+                    <a:xfrm>
+                      <a:off x="0" y="0"/>
+                      <a:ext cx="5733415" cy="5633085"/>
+                    </a:xfrm>
+                    <a:prstGeom prst="rect">
+                      <a:avLst/>
+                    </a:prstGeom>
+                    <a:ln>
+                      <a:solidFill>
+                        <a:schemeClr val="tx1"/>
+                      </a:solidFill>
+                    </a:ln>
+                  </pic:spPr>
+                </pic:pic>
+              </a:graphicData>
+            </a:graphic>
+          </wp:inline>
+        </w:drawing>
+      </w:r>
+    </w:p>
+    <w:p>
+      <w:pPr>
+        <w:pStyle w:val="Heading2"/>
+      </w:pPr>
+      <w:bookmarkStart w:id="95" w:name="_Toc215415369"/>
+      <w:r>
+        <w:t>Alignment With Requirements and Testing</w:t>
       </w:r>
       <w:bookmarkEnd w:id="95"/>
-    </w:p>
-    <w:p/>
-    <w:p>
-      <w:pPr>
-        <w:pStyle w:val="Heading2"/>
-      </w:pPr>
-      <w:bookmarkStart w:id="96" w:name="_Toc215415369"/>
-      <w:r>
-        <w:t>Alignment With Requirements and Testing</w:t>
-      </w:r>
-      <w:bookmarkEnd w:id="96"/>
     </w:p>
     <w:p>
       <w:pPr>
@@ -29585,13 +29991,46 @@
     </w:p>
     <w:p>
       <w:pPr>
+        <w:pStyle w:val="Heading2"/>
+        <w:rPr>
+          <w:sz w:val="27"/>
+        </w:rPr>
+      </w:pPr>
+      <w:r>
+        <w:rPr>
+          <w:rStyle w:val="Strong"/>
+          <w:b/>
+          <w:bCs w:val="0"/>
+        </w:rPr>
+        <w:lastRenderedPageBreak/>
+        <w:t>Prototype Link</w:t>
+      </w:r>
+    </w:p>
+    <w:p>
+      <w:r>
+        <w:t>The full interactive prototype can be viewed here:</w:t>
+      </w:r>
+    </w:p>
+    <w:p>
+      <w:hyperlink r:id="rId20" w:history="1">
+        <w:r>
+          <w:rPr>
+            <w:rStyle w:val="Hyperlink"/>
+          </w:rPr>
+          <w:t>https://dandy-wages-80515360.figma.site/</w:t>
+        </w:r>
+      </w:hyperlink>
+    </w:p>
+    <w:p/>
+    <w:p>
+      <w:pPr>
         <w:pStyle w:val="Heading1"/>
         <w:rPr>
           <w:bCs/>
           <w:highlight w:val="yellow"/>
         </w:rPr>
       </w:pPr>
-      <w:bookmarkStart w:id="97" w:name="_Toc215415370"/>
+      <w:bookmarkStart w:id="96" w:name="_Toc215415370"/>
       <w:r>
         <w:rPr>
           <w:bCs/>
@@ -29599,18 +30038,18 @@
         </w:rPr>
         <w:t>User Manual</w:t>
       </w:r>
-      <w:bookmarkEnd w:id="97"/>
+      <w:bookmarkEnd w:id="96"/>
     </w:p>
     <w:p/>
     <w:p>
       <w:pPr>
         <w:pStyle w:val="Heading1"/>
       </w:pPr>
-      <w:bookmarkStart w:id="98" w:name="_Toc215415371"/>
+      <w:bookmarkStart w:id="97" w:name="_Toc215415371"/>
       <w:r>
         <w:t>Code Repository and Branching Strategy</w:t>
       </w:r>
-      <w:bookmarkEnd w:id="98"/>
+      <w:bookmarkEnd w:id="97"/>
     </w:p>
     <w:p>
       <w:r>
@@ -29629,7 +30068,7 @@
       <w:pPr>
         <w:pStyle w:val="Heading2"/>
       </w:pPr>
-      <w:bookmarkStart w:id="99" w:name="_Toc215415372"/>
+      <w:bookmarkStart w:id="98" w:name="_Toc215415372"/>
       <w:r>
         <w:rPr>
           <w:bCs/>
@@ -29639,10 +30078,10 @@
       <w:r>
         <w:t>:</w:t>
       </w:r>
-      <w:bookmarkEnd w:id="99"/>
+      <w:bookmarkEnd w:id="98"/>
     </w:p>
     <w:p>
-      <w:hyperlink r:id="rId12" w:history="1">
+      <w:hyperlink r:id="rId21" w:history="1">
         <w:r>
           <w:rPr>
             <w:rStyle w:val="Hyperlink"/>
@@ -29655,11 +30094,11 @@
       <w:pPr>
         <w:pStyle w:val="Heading2"/>
       </w:pPr>
-      <w:bookmarkStart w:id="100" w:name="_Toc215415373"/>
+      <w:bookmarkStart w:id="99" w:name="_Toc215415373"/>
       <w:r>
         <w:t>Branching Strategy:</w:t>
       </w:r>
-      <w:bookmarkEnd w:id="100"/>
+      <w:bookmarkEnd w:id="99"/>
     </w:p>
     <w:p>
       <w:r>
@@ -29675,7 +30114,7 @@
       <w:pPr>
         <w:pStyle w:val="Heading1"/>
       </w:pPr>
-      <w:bookmarkStart w:id="101" w:name="_Toc215415374"/>
+      <w:bookmarkStart w:id="100" w:name="_Toc215415374"/>
       <w:r>
         <w:lastRenderedPageBreak/>
         <w:t xml:space="preserve">Iteration </w:t>
@@ -29686,14 +30125,14 @@
       <w:r>
         <w:t>and Backlog</w:t>
       </w:r>
-      <w:bookmarkEnd w:id="101"/>
+      <w:bookmarkEnd w:id="100"/>
       <w:r>
         <w:t xml:space="preserve"> </w:t>
       </w:r>
     </w:p>
     <w:p>
-      <w:bookmarkStart w:id="102" w:name="_b5s8idbxq6gk" w:colFirst="0" w:colLast="0"/>
-      <w:bookmarkEnd w:id="102"/>
+      <w:bookmarkStart w:id="101" w:name="_b5s8idbxq6gk" w:colFirst="0" w:colLast="0"/>
+      <w:bookmarkEnd w:id="101"/>
       <w:r>
         <w:t xml:space="preserve">The </w:t>
       </w:r>
@@ -29710,23 +30149,23 @@
       <w:pPr>
         <w:pStyle w:val="Heading2"/>
       </w:pPr>
-      <w:bookmarkStart w:id="103" w:name="_Toc215415375"/>
+      <w:bookmarkStart w:id="102" w:name="_Toc215415375"/>
       <w:r>
         <w:t>Iteration Plan</w:t>
       </w:r>
-      <w:bookmarkEnd w:id="103"/>
+      <w:bookmarkEnd w:id="102"/>
     </w:p>
     <w:p>
       <w:pPr>
         <w:pStyle w:val="Heading3"/>
       </w:pPr>
-      <w:bookmarkStart w:id="104" w:name="_vc7gc0ytuw0s" w:colFirst="0" w:colLast="0"/>
-      <w:bookmarkStart w:id="105" w:name="_Toc215415376"/>
+      <w:bookmarkStart w:id="103" w:name="_vc7gc0ytuw0s" w:colFirst="0" w:colLast="0"/>
+      <w:bookmarkStart w:id="104" w:name="_Toc215415376"/>
+      <w:bookmarkEnd w:id="103"/>
+      <w:r>
+        <w:t>Iteration 1 (Weeks 1–2 – Vision and Planning)</w:t>
+      </w:r>
       <w:bookmarkEnd w:id="104"/>
-      <w:r>
-        <w:t>Iteration 1 (Weeks 1–2 – Vision and Planning)</w:t>
-      </w:r>
-      <w:bookmarkEnd w:id="105"/>
     </w:p>
     <w:p>
       <w:pPr>
@@ -29741,13 +30180,13 @@
       <w:pPr>
         <w:pStyle w:val="Heading3"/>
       </w:pPr>
-      <w:bookmarkStart w:id="106" w:name="_ny4yet9qwwt" w:colFirst="0" w:colLast="0"/>
-      <w:bookmarkStart w:id="107" w:name="_Toc215415377"/>
+      <w:bookmarkStart w:id="105" w:name="_ny4yet9qwwt" w:colFirst="0" w:colLast="0"/>
+      <w:bookmarkStart w:id="106" w:name="_Toc215415377"/>
+      <w:bookmarkEnd w:id="105"/>
+      <w:r>
+        <w:t>Iteration 2 (Weeks 3–5 – Requirements and Use Cases)</w:t>
+      </w:r>
       <w:bookmarkEnd w:id="106"/>
-      <w:r>
-        <w:t>Iteration 2 (Weeks 3–5 – Requirements and Use Cases)</w:t>
-      </w:r>
-      <w:bookmarkEnd w:id="107"/>
     </w:p>
     <w:p>
       <w:pPr>
@@ -29767,21 +30206,21 @@
       <w:pPr>
         <w:pStyle w:val="Heading3"/>
       </w:pPr>
-      <w:bookmarkStart w:id="108" w:name="_l2t3jiem2bbd" w:colFirst="0" w:colLast="0"/>
-      <w:bookmarkStart w:id="109" w:name="_bumzipmg0tsl" w:colFirst="0" w:colLast="0"/>
-      <w:bookmarkStart w:id="110" w:name="_Toc215415378"/>
+      <w:bookmarkStart w:id="107" w:name="_l2t3jiem2bbd" w:colFirst="0" w:colLast="0"/>
+      <w:bookmarkStart w:id="108" w:name="_bumzipmg0tsl" w:colFirst="0" w:colLast="0"/>
+      <w:bookmarkStart w:id="109" w:name="_Toc215415378"/>
+      <w:bookmarkEnd w:id="107"/>
       <w:bookmarkEnd w:id="108"/>
+      <w:r>
+        <w:t>Iteration 3 (Weeks 6–9 –Testing</w:t>
+      </w:r>
+      <w:r>
+        <w:t xml:space="preserve"> Document</w:t>
+      </w:r>
+      <w:r>
+        <w:t>)</w:t>
+      </w:r>
       <w:bookmarkEnd w:id="109"/>
-      <w:r>
-        <w:t>Iteration 3 (Weeks 6–9 –Testing</w:t>
-      </w:r>
-      <w:r>
-        <w:t xml:space="preserve"> Document</w:t>
-      </w:r>
-      <w:r>
-        <w:t>)</w:t>
-      </w:r>
-      <w:bookmarkEnd w:id="110"/>
     </w:p>
     <w:p>
       <w:pPr>
@@ -29798,15 +30237,15 @@
       <w:pPr>
         <w:pStyle w:val="Heading3"/>
       </w:pPr>
-      <w:bookmarkStart w:id="111" w:name="_g42mamrpo5r9" w:colFirst="0" w:colLast="0"/>
-      <w:bookmarkStart w:id="112" w:name="_d1ql17mgzixo" w:colFirst="0" w:colLast="0"/>
-      <w:bookmarkStart w:id="113" w:name="_Toc215415379"/>
+      <w:bookmarkStart w:id="110" w:name="_g42mamrpo5r9" w:colFirst="0" w:colLast="0"/>
+      <w:bookmarkStart w:id="111" w:name="_d1ql17mgzixo" w:colFirst="0" w:colLast="0"/>
+      <w:bookmarkStart w:id="112" w:name="_Toc215415379"/>
+      <w:bookmarkEnd w:id="110"/>
       <w:bookmarkEnd w:id="111"/>
+      <w:r>
+        <w:t>Iteration 4 (Weeks 10–12 – Mid-Project Peer Review)</w:t>
+      </w:r>
       <w:bookmarkEnd w:id="112"/>
-      <w:r>
-        <w:t>Iteration 4 (Weeks 10–12 – Mid-Project Peer Review)</w:t>
-      </w:r>
-      <w:bookmarkEnd w:id="113"/>
     </w:p>
     <w:p>
       <w:pPr>
@@ -29829,15 +30268,15 @@
       <w:pPr>
         <w:pStyle w:val="Heading3"/>
       </w:pPr>
-      <w:bookmarkStart w:id="114" w:name="_q8yvcu4ac08v" w:colFirst="0" w:colLast="0"/>
-      <w:bookmarkStart w:id="115" w:name="_42iutjeevprx" w:colFirst="0" w:colLast="0"/>
-      <w:bookmarkStart w:id="116" w:name="_Toc215415380"/>
+      <w:bookmarkStart w:id="113" w:name="_q8yvcu4ac08v" w:colFirst="0" w:colLast="0"/>
+      <w:bookmarkStart w:id="114" w:name="_42iutjeevprx" w:colFirst="0" w:colLast="0"/>
+      <w:bookmarkStart w:id="115" w:name="_Toc215415380"/>
+      <w:bookmarkEnd w:id="113"/>
       <w:bookmarkEnd w:id="114"/>
+      <w:r>
+        <w:t>Iteration 5 (Weeks 1–2 – Advanced Software Design)</w:t>
+      </w:r>
       <w:bookmarkEnd w:id="115"/>
-      <w:r>
-        <w:t>Iteration 5 (Weeks 1–2 – Advanced Software Design)</w:t>
-      </w:r>
-      <w:bookmarkEnd w:id="116"/>
     </w:p>
     <w:p>
       <w:pPr>
@@ -29851,15 +30290,15 @@
       <w:pPr>
         <w:pStyle w:val="Heading3"/>
       </w:pPr>
-      <w:bookmarkStart w:id="117" w:name="_8xtks1n7h6ds" w:colFirst="0" w:colLast="0"/>
-      <w:bookmarkStart w:id="118" w:name="_xic7e8e4sup1" w:colFirst="0" w:colLast="0"/>
-      <w:bookmarkStart w:id="119" w:name="_Toc215415381"/>
+      <w:bookmarkStart w:id="116" w:name="_8xtks1n7h6ds" w:colFirst="0" w:colLast="0"/>
+      <w:bookmarkStart w:id="117" w:name="_xic7e8e4sup1" w:colFirst="0" w:colLast="0"/>
+      <w:bookmarkStart w:id="118" w:name="_Toc215415381"/>
+      <w:bookmarkEnd w:id="116"/>
       <w:bookmarkEnd w:id="117"/>
+      <w:r>
+        <w:t>Iteration 6 (Weeks 3–4 – GUI Development and Testing)</w:t>
+      </w:r>
       <w:bookmarkEnd w:id="118"/>
-      <w:r>
-        <w:t>Iteration 6 (Weeks 3–4 – GUI Development and Testing)</w:t>
-      </w:r>
-      <w:bookmarkEnd w:id="119"/>
     </w:p>
     <w:p>
       <w:pPr>
@@ -29873,15 +30312,15 @@
       <w:pPr>
         <w:pStyle w:val="Heading3"/>
       </w:pPr>
-      <w:bookmarkStart w:id="120" w:name="_c95w9367l7fw" w:colFirst="0" w:colLast="0"/>
-      <w:bookmarkStart w:id="121" w:name="_qzsw8fl5jdw6" w:colFirst="0" w:colLast="0"/>
-      <w:bookmarkStart w:id="122" w:name="_Toc215415382"/>
+      <w:bookmarkStart w:id="119" w:name="_c95w9367l7fw" w:colFirst="0" w:colLast="0"/>
+      <w:bookmarkStart w:id="120" w:name="_qzsw8fl5jdw6" w:colFirst="0" w:colLast="0"/>
+      <w:bookmarkStart w:id="121" w:name="_Toc215415382"/>
+      <w:bookmarkEnd w:id="119"/>
       <w:bookmarkEnd w:id="120"/>
+      <w:r>
+        <w:t>Iteration 7 (Weeks 6–9 – Refactoring and Implementation)</w:t>
+      </w:r>
       <w:bookmarkEnd w:id="121"/>
-      <w:r>
-        <w:t>Iteration 7 (Weeks 6–9 – Refactoring and Implementation)</w:t>
-      </w:r>
-      <w:bookmarkEnd w:id="122"/>
     </w:p>
     <w:p>
       <w:pPr>
@@ -29895,15 +30334,15 @@
       <w:pPr>
         <w:pStyle w:val="Heading3"/>
       </w:pPr>
-      <w:bookmarkStart w:id="123" w:name="_xo2wwko1wj6j" w:colFirst="0" w:colLast="0"/>
-      <w:bookmarkStart w:id="124" w:name="_bmnf5lb444ru" w:colFirst="0" w:colLast="0"/>
-      <w:bookmarkStart w:id="125" w:name="_Toc215415383"/>
+      <w:bookmarkStart w:id="122" w:name="_xo2wwko1wj6j" w:colFirst="0" w:colLast="0"/>
+      <w:bookmarkStart w:id="123" w:name="_bmnf5lb444ru" w:colFirst="0" w:colLast="0"/>
+      <w:bookmarkStart w:id="124" w:name="_Toc215415383"/>
+      <w:bookmarkEnd w:id="122"/>
       <w:bookmarkEnd w:id="123"/>
+      <w:r>
+        <w:t>Iteration 8 (Weeks 10–11 – Final Testing and Documentation)</w:t>
+      </w:r>
       <w:bookmarkEnd w:id="124"/>
-      <w:r>
-        <w:t>Iteration 8 (Weeks 10–11 – Final Testing and Documentation)</w:t>
-      </w:r>
-      <w:bookmarkEnd w:id="125"/>
     </w:p>
     <w:p>
       <w:pPr>
@@ -29917,38 +30356,38 @@
       <w:pPr>
         <w:pStyle w:val="Heading3"/>
       </w:pPr>
-      <w:bookmarkStart w:id="126" w:name="_isp0gwmztuki" w:colFirst="0" w:colLast="0"/>
-      <w:bookmarkStart w:id="127" w:name="_fpibuhnw2ogx" w:colFirst="0" w:colLast="0"/>
-      <w:bookmarkStart w:id="128" w:name="_Toc215415384"/>
+      <w:bookmarkStart w:id="125" w:name="_isp0gwmztuki" w:colFirst="0" w:colLast="0"/>
+      <w:bookmarkStart w:id="126" w:name="_fpibuhnw2ogx" w:colFirst="0" w:colLast="0"/>
+      <w:bookmarkStart w:id="127" w:name="_Toc215415384"/>
+      <w:bookmarkEnd w:id="125"/>
       <w:bookmarkEnd w:id="126"/>
-      <w:bookmarkEnd w:id="127"/>
       <w:r>
         <w:lastRenderedPageBreak/>
         <w:t>Iteration 9 (Week 12 – Block Week – Final Presentation and Submission)</w:t>
       </w:r>
-      <w:bookmarkEnd w:id="128"/>
+      <w:bookmarkEnd w:id="127"/>
     </w:p>
     <w:p>
       <w:pPr>
         <w:pStyle w:val="ListParagraph"/>
       </w:pPr>
-      <w:bookmarkStart w:id="129" w:name="_ah470ibyvl2b" w:colFirst="0" w:colLast="0"/>
+      <w:bookmarkStart w:id="128" w:name="_ah470ibyvl2b" w:colFirst="0" w:colLast="0"/>
+      <w:bookmarkEnd w:id="128"/>
+      <w:r>
+        <w:t>Deliverable 3.3 – Final Project Submission</w:t>
+      </w:r>
+      <w:bookmarkStart w:id="129" w:name="_wq9bn26c4fpc" w:colFirst="0" w:colLast="0"/>
       <w:bookmarkEnd w:id="129"/>
-      <w:r>
-        <w:t>Deliverable 3.3 – Final Project Submission</w:t>
-      </w:r>
-      <w:bookmarkStart w:id="130" w:name="_wq9bn26c4fpc" w:colFirst="0" w:colLast="0"/>
-      <w:bookmarkEnd w:id="130"/>
     </w:p>
     <w:p>
       <w:pPr>
         <w:pStyle w:val="Heading2"/>
       </w:pPr>
-      <w:bookmarkStart w:id="131" w:name="_Toc215415385"/>
+      <w:bookmarkStart w:id="130" w:name="_Toc215415385"/>
       <w:r>
         <w:t>Updated Backlog</w:t>
       </w:r>
-      <w:bookmarkEnd w:id="131"/>
+      <w:bookmarkEnd w:id="130"/>
     </w:p>
     <w:p>
       <w:pPr>
@@ -30074,11 +30513,11 @@
       <w:pPr>
         <w:pStyle w:val="Heading1"/>
       </w:pPr>
-      <w:bookmarkStart w:id="132" w:name="_Toc215415386"/>
+      <w:bookmarkStart w:id="131" w:name="_Toc215415386"/>
       <w:r>
         <w:t>Conclusion</w:t>
       </w:r>
-      <w:bookmarkEnd w:id="132"/>
+      <w:bookmarkEnd w:id="131"/>
     </w:p>
     <w:p>
       <w:pPr>
@@ -30149,7 +30588,7 @@
       </w:pPr>
     </w:p>
     <w:sectPr>
-      <w:footerReference w:type="default" r:id="rId13"/>
+      <w:footerReference w:type="default" r:id="rId22"/>
       <w:pgSz w:w="11909" w:h="16834"/>
       <w:pgMar w:top="1440" w:right="1440" w:bottom="1440" w:left="1440" w:header="720" w:footer="720" w:gutter="0"/>
       <w:pgNumType w:start="1"/>
@@ -34914,6 +35353,7 @@
     <w:name w:val="heading 2"/>
     <w:basedOn w:val="Normal"/>
     <w:next w:val="Normal"/>
+    <w:link w:val="Heading2Char"/>
     <w:uiPriority w:val="9"/>
     <w:unhideWhenUsed/>
     <w:qFormat/>
@@ -35114,6 +35554,7 @@
   <w:style w:type="character" w:default="1" w:styleId="DefaultParagraphFont">
     <w:name w:val="Default Paragraph Font"/>
     <w:uiPriority w:val="1"/>
+    <w:semiHidden/>
     <w:unhideWhenUsed/>
   </w:style>
   <w:style w:type="table" w:default="1" w:styleId="TableNormal">
@@ -36096,6 +36537,19 @@
       <w14:ligatures w14:val="standardContextual"/>
     </w:rPr>
   </w:style>
+  <w:style w:type="character" w:customStyle="1" w:styleId="Heading2Char">
+    <w:name w:val="Heading 2 Char"/>
+    <w:basedOn w:val="DefaultParagraphFont"/>
+    <w:link w:val="Heading2"/>
+    <w:uiPriority w:val="9"/>
+    <w:rsid w:val="00D62113"/>
+    <w:rPr>
+      <w:rFonts w:ascii="Times New Roman" w:hAnsi="Times New Roman"/>
+      <w:b/>
+      <w:sz w:val="32"/>
+      <w:szCs w:val="32"/>
+    </w:rPr>
+  </w:style>
 </w:styles>
 </file>
 

</xml_diff>